<commit_message>
dots in profile picture and intro section
</commit_message>
<xml_diff>
--- a/public/Documents/Resume - Mahery Antonio.docx
+++ b/public/Documents/Resume - Mahery Antonio.docx
@@ -4721,17 +4721,7 @@
                                 <w:color w:val="000000"/>
                                 <w:lang w:val="en-US"/>
                               </w:rPr>
-                              <w:t xml:space="preserve"> developed </w:t>
-                            </w:r>
-                            <w:bookmarkStart w:id="0" w:name="_GoBack"/>
-                            <w:bookmarkEnd w:id="0"/>
-                            <w:r>
-                              <w:rPr>
-                                <w:rFonts w:asciiTheme="minorHAnsi" w:hAnsiTheme="minorHAnsi" w:cstheme="minorHAnsi"/>
-                                <w:color w:val="000000"/>
-                                <w:lang w:val="en-US"/>
-                              </w:rPr>
-                              <w:t>in</w:t>
+                              <w:t xml:space="preserve"> developed in</w:t>
                             </w:r>
                             <w:r>
                               <w:rPr>
@@ -4835,17 +4825,7 @@
                           <w:color w:val="000000"/>
                           <w:lang w:val="en-US"/>
                         </w:rPr>
-                        <w:t xml:space="preserve"> developed </w:t>
-                      </w:r>
-                      <w:bookmarkStart w:id="1" w:name="_GoBack"/>
-                      <w:bookmarkEnd w:id="1"/>
-                      <w:r>
-                        <w:rPr>
-                          <w:rFonts w:asciiTheme="minorHAnsi" w:hAnsiTheme="minorHAnsi" w:cstheme="minorHAnsi"/>
-                          <w:color w:val="000000"/>
-                          <w:lang w:val="en-US"/>
-                        </w:rPr>
-                        <w:t>in</w:t>
+                        <w:t xml:space="preserve"> developed in</w:t>
                       </w:r>
                       <w:r>
                         <w:rPr>
@@ -5264,7 +5244,16 @@
                                 <w:color w:val="000000"/>
                                 <w:lang w:val="en-US"/>
                               </w:rPr>
-                              <w:t>organised by</w:t>
+                              <w:t>organized</w:t>
+                            </w:r>
+                            <w:r>
+                              <w:rPr>
+                                <w:rFonts w:asciiTheme="minorHAnsi" w:hAnsiTheme="minorHAnsi" w:cstheme="minorHAnsi"/>
+                                <w:b/>
+                                <w:color w:val="000000"/>
+                                <w:lang w:val="en-US"/>
+                              </w:rPr>
+                              <w:t xml:space="preserve"> by</w:t>
                             </w:r>
                             <w:r>
                               <w:rPr>
@@ -5365,7 +5354,16 @@
                           <w:color w:val="000000"/>
                           <w:lang w:val="en-US"/>
                         </w:rPr>
-                        <w:t>organised by</w:t>
+                        <w:t>organized</w:t>
+                      </w:r>
+                      <w:r>
+                        <w:rPr>
+                          <w:rFonts w:asciiTheme="minorHAnsi" w:hAnsiTheme="minorHAnsi" w:cstheme="minorHAnsi"/>
+                          <w:b/>
+                          <w:color w:val="000000"/>
+                          <w:lang w:val="en-US"/>
+                        </w:rPr>
+                        <w:t xml:space="preserve"> by</w:t>
                       </w:r>
                       <w:r>
                         <w:rPr>
@@ -6413,6 +6411,7 @@
                                 <w:rFonts w:asciiTheme="minorHAnsi" w:hAnsiTheme="minorHAnsi" w:cstheme="minorHAnsi"/>
                                 <w:b/>
                                 <w:color w:val="000000"/>
+                                <w:lang w:val="en-US"/>
                               </w:rPr>
                             </w:pPr>
                             <w:r>
@@ -6420,6 +6419,7 @@
                                 <w:rFonts w:asciiTheme="minorHAnsi" w:hAnsiTheme="minorHAnsi" w:cstheme="minorHAnsi"/>
                                 <w:b/>
                                 <w:color w:val="000000"/>
+                                <w:lang w:val="en-US"/>
                               </w:rPr>
                               <w:t xml:space="preserve">Exploratory Internship </w:t>
                             </w:r>
@@ -6428,6 +6428,7 @@
                                 <w:rFonts w:asciiTheme="minorHAnsi" w:hAnsiTheme="minorHAnsi" w:cstheme="minorHAnsi"/>
                                 <w:b/>
                                 <w:color w:val="000000"/>
+                                <w:lang w:val="en-US"/>
                               </w:rPr>
                               <w:t xml:space="preserve">| </w:t>
                             </w:r>
@@ -6436,6 +6437,7 @@
                                 <w:rFonts w:asciiTheme="minorHAnsi" w:hAnsiTheme="minorHAnsi" w:cstheme="minorHAnsi"/>
                                 <w:b/>
                                 <w:color w:val="000000"/>
+                                <w:lang w:val="en-US"/>
                               </w:rPr>
                               <w:t>Akany R</w:t>
                             </w:r>
@@ -6444,6 +6446,7 @@
                                 <w:rFonts w:asciiTheme="minorHAnsi" w:hAnsiTheme="minorHAnsi" w:cstheme="minorHAnsi"/>
                                 <w:b/>
                                 <w:color w:val="000000"/>
+                                <w:lang w:val="en-US"/>
                               </w:rPr>
                               <w:t>isika Antsirabe</w:t>
                             </w:r>
@@ -6480,6 +6483,7 @@
                           <w:rFonts w:asciiTheme="minorHAnsi" w:hAnsiTheme="minorHAnsi" w:cstheme="minorHAnsi"/>
                           <w:b/>
                           <w:color w:val="000000"/>
+                          <w:lang w:val="en-US"/>
                         </w:rPr>
                       </w:pPr>
                       <w:r>
@@ -6487,6 +6491,7 @@
                           <w:rFonts w:asciiTheme="minorHAnsi" w:hAnsiTheme="minorHAnsi" w:cstheme="minorHAnsi"/>
                           <w:b/>
                           <w:color w:val="000000"/>
+                          <w:lang w:val="en-US"/>
                         </w:rPr>
                         <w:t xml:space="preserve">Exploratory Internship </w:t>
                       </w:r>
@@ -6495,6 +6500,7 @@
                           <w:rFonts w:asciiTheme="minorHAnsi" w:hAnsiTheme="minorHAnsi" w:cstheme="minorHAnsi"/>
                           <w:b/>
                           <w:color w:val="000000"/>
+                          <w:lang w:val="en-US"/>
                         </w:rPr>
                         <w:t xml:space="preserve">| </w:t>
                       </w:r>
@@ -6503,6 +6509,7 @@
                           <w:rFonts w:asciiTheme="minorHAnsi" w:hAnsiTheme="minorHAnsi" w:cstheme="minorHAnsi"/>
                           <w:b/>
                           <w:color w:val="000000"/>
+                          <w:lang w:val="en-US"/>
                         </w:rPr>
                         <w:t>Akany R</w:t>
                       </w:r>
@@ -6511,6 +6518,7 @@
                           <w:rFonts w:asciiTheme="minorHAnsi" w:hAnsiTheme="minorHAnsi" w:cstheme="minorHAnsi"/>
                           <w:b/>
                           <w:color w:val="000000"/>
+                          <w:lang w:val="en-US"/>
                         </w:rPr>
                         <w:t>isika Antsirabe</w:t>
                       </w:r>
@@ -8127,6 +8135,7 @@
                                 <w:rFonts w:asciiTheme="minorHAnsi" w:hAnsiTheme="minorHAnsi" w:cstheme="minorHAnsi"/>
                                 <w:b/>
                                 <w:color w:val="000000"/>
+                                <w:lang w:val="en-US"/>
                               </w:rPr>
                             </w:pPr>
                             <w:r>
@@ -8134,8 +8143,20 @@
                                 <w:rFonts w:asciiTheme="minorHAnsi" w:hAnsiTheme="minorHAnsi" w:cstheme="minorHAnsi"/>
                                 <w:b/>
                                 <w:color w:val="000000"/>
+                                <w:lang w:val="en-US"/>
                               </w:rPr>
-                              <w:t>Bachelor's Degree in Software Development</w:t>
+                              <w:t>Bachelor's Degree in</w:t>
+                            </w:r>
+                            <w:bookmarkStart w:id="0" w:name="_GoBack"/>
+                            <w:bookmarkEnd w:id="0"/>
+                            <w:r>
+                              <w:rPr>
+                                <w:rFonts w:asciiTheme="minorHAnsi" w:hAnsiTheme="minorHAnsi" w:cstheme="minorHAnsi"/>
+                                <w:b/>
+                                <w:color w:val="000000"/>
+                                <w:lang w:val="en-US"/>
+                              </w:rPr>
+                              <w:t xml:space="preserve"> Software Development</w:t>
                             </w:r>
                           </w:p>
                         </w:txbxContent>
@@ -8170,6 +8191,7 @@
                           <w:rFonts w:asciiTheme="minorHAnsi" w:hAnsiTheme="minorHAnsi" w:cstheme="minorHAnsi"/>
                           <w:b/>
                           <w:color w:val="000000"/>
+                          <w:lang w:val="en-US"/>
                         </w:rPr>
                       </w:pPr>
                       <w:r>
@@ -8177,8 +8199,20 @@
                           <w:rFonts w:asciiTheme="minorHAnsi" w:hAnsiTheme="minorHAnsi" w:cstheme="minorHAnsi"/>
                           <w:b/>
                           <w:color w:val="000000"/>
+                          <w:lang w:val="en-US"/>
                         </w:rPr>
-                        <w:t>Bachelor's Degree in Software Development</w:t>
+                        <w:t>Bachelor's Degree in</w:t>
+                      </w:r>
+                      <w:bookmarkStart w:id="1" w:name="_GoBack"/>
+                      <w:bookmarkEnd w:id="1"/>
+                      <w:r>
+                        <w:rPr>
+                          <w:rFonts w:asciiTheme="minorHAnsi" w:hAnsiTheme="minorHAnsi" w:cstheme="minorHAnsi"/>
+                          <w:b/>
+                          <w:color w:val="000000"/>
+                          <w:lang w:val="en-US"/>
+                        </w:rPr>
+                        <w:t xml:space="preserve"> Software Development</w:t>
                       </w:r>
                     </w:p>
                   </w:txbxContent>
@@ -8708,42 +8742,34 @@
                                 <w:rFonts w:asciiTheme="minorHAnsi" w:hAnsiTheme="minorHAnsi" w:cstheme="minorHAnsi"/>
                                 <w:b/>
                                 <w:color w:val="000000"/>
-                                <w:lang w:val="es-ES"/>
+                                <w:lang w:val="en-US"/>
                               </w:rPr>
-                              <w:t>Master</w:t>
+                              <w:t xml:space="preserve">Master </w:t>
                             </w:r>
                             <w:r>
                               <w:rPr>
                                 <w:rFonts w:asciiTheme="minorHAnsi" w:hAnsiTheme="minorHAnsi" w:cstheme="minorHAnsi"/>
                                 <w:b/>
                                 <w:color w:val="000000"/>
-                                <w:lang w:val="es-ES"/>
+                                <w:lang w:val="en-US"/>
                               </w:rPr>
-                              <w:t xml:space="preserve"> </w:t>
+                              <w:t>degree in Software</w:t>
                             </w:r>
                             <w:r>
                               <w:rPr>
                                 <w:rFonts w:asciiTheme="minorHAnsi" w:hAnsiTheme="minorHAnsi" w:cstheme="minorHAnsi"/>
                                 <w:b/>
                                 <w:color w:val="000000"/>
+                                <w:lang w:val="en-US"/>
                               </w:rPr>
-                              <w:t>degree in Software</w:t>
+                              <w:t xml:space="preserve"> </w:t>
                             </w:r>
                             <w:r>
                               <w:rPr>
                                 <w:rFonts w:asciiTheme="minorHAnsi" w:hAnsiTheme="minorHAnsi" w:cstheme="minorHAnsi"/>
                                 <w:b/>
                                 <w:color w:val="000000"/>
-                                <w:lang w:val="es-ES"/>
-                              </w:rPr>
-                              <w:t xml:space="preserve"> </w:t>
-                            </w:r>
-                            <w:r>
-                              <w:rPr>
-                                <w:rFonts w:asciiTheme="minorHAnsi" w:hAnsiTheme="minorHAnsi" w:cstheme="minorHAnsi"/>
-                                <w:b/>
-                                <w:color w:val="000000"/>
-                                <w:lang w:val="es-ES"/>
+                                <w:lang w:val="en-US"/>
                               </w:rPr>
                               <w:t>Engineering</w:t>
                             </w:r>
@@ -8788,42 +8814,34 @@
                           <w:rFonts w:asciiTheme="minorHAnsi" w:hAnsiTheme="minorHAnsi" w:cstheme="minorHAnsi"/>
                           <w:b/>
                           <w:color w:val="000000"/>
-                          <w:lang w:val="es-ES"/>
+                          <w:lang w:val="en-US"/>
                         </w:rPr>
-                        <w:t>Master</w:t>
+                        <w:t xml:space="preserve">Master </w:t>
                       </w:r>
                       <w:r>
                         <w:rPr>
                           <w:rFonts w:asciiTheme="minorHAnsi" w:hAnsiTheme="minorHAnsi" w:cstheme="minorHAnsi"/>
                           <w:b/>
                           <w:color w:val="000000"/>
-                          <w:lang w:val="es-ES"/>
+                          <w:lang w:val="en-US"/>
                         </w:rPr>
-                        <w:t xml:space="preserve"> </w:t>
+                        <w:t>degree in Software</w:t>
                       </w:r>
                       <w:r>
                         <w:rPr>
                           <w:rFonts w:asciiTheme="minorHAnsi" w:hAnsiTheme="minorHAnsi" w:cstheme="minorHAnsi"/>
                           <w:b/>
                           <w:color w:val="000000"/>
+                          <w:lang w:val="en-US"/>
                         </w:rPr>
-                        <w:t>degree in Software</w:t>
+                        <w:t xml:space="preserve"> </w:t>
                       </w:r>
                       <w:r>
                         <w:rPr>
                           <w:rFonts w:asciiTheme="minorHAnsi" w:hAnsiTheme="minorHAnsi" w:cstheme="minorHAnsi"/>
                           <w:b/>
                           <w:color w:val="000000"/>
-                          <w:lang w:val="es-ES"/>
-                        </w:rPr>
-                        <w:t xml:space="preserve"> </w:t>
-                      </w:r>
-                      <w:r>
-                        <w:rPr>
-                          <w:rFonts w:asciiTheme="minorHAnsi" w:hAnsiTheme="minorHAnsi" w:cstheme="minorHAnsi"/>
-                          <w:b/>
-                          <w:color w:val="000000"/>
-                          <w:lang w:val="es-ES"/>
+                          <w:lang w:val="en-US"/>
                         </w:rPr>
                         <w:t>Engineering</w:t>
                       </w:r>
@@ -9128,7 +9146,23 @@
                                 <w:color w:val="000000"/>
                                 <w:lang w:val="en-US"/>
                               </w:rPr>
-                              <w:t>, managing multiservices and internet connection for both the center and the Cyber Center.</w:t>
+                              <w:t xml:space="preserve">, managing </w:t>
+                            </w:r>
+                            <w:r>
+                              <w:rPr>
+                                <w:rFonts w:asciiTheme="minorHAnsi" w:hAnsiTheme="minorHAnsi" w:cstheme="minorHAnsi"/>
+                                <w:color w:val="000000"/>
+                                <w:lang w:val="en-US"/>
+                              </w:rPr>
+                              <w:t>multiservice</w:t>
+                            </w:r>
+                            <w:r>
+                              <w:rPr>
+                                <w:rFonts w:asciiTheme="minorHAnsi" w:hAnsiTheme="minorHAnsi" w:cstheme="minorHAnsi"/>
+                                <w:color w:val="000000"/>
+                                <w:lang w:val="en-US"/>
+                              </w:rPr>
+                              <w:t xml:space="preserve"> and internet connection for both the center and the Cyber Center.</w:t>
                             </w:r>
                           </w:p>
                         </w:txbxContent>
@@ -9188,7 +9222,23 @@
                           <w:color w:val="000000"/>
                           <w:lang w:val="en-US"/>
                         </w:rPr>
-                        <w:t>, managing multiservices and internet connection for both the center and the Cyber Center.</w:t>
+                        <w:t xml:space="preserve">, managing </w:t>
+                      </w:r>
+                      <w:r>
+                        <w:rPr>
+                          <w:rFonts w:asciiTheme="minorHAnsi" w:hAnsiTheme="minorHAnsi" w:cstheme="minorHAnsi"/>
+                          <w:color w:val="000000"/>
+                          <w:lang w:val="en-US"/>
+                        </w:rPr>
+                        <w:t>multiservice</w:t>
+                      </w:r>
+                      <w:r>
+                        <w:rPr>
+                          <w:rFonts w:asciiTheme="minorHAnsi" w:hAnsiTheme="minorHAnsi" w:cstheme="minorHAnsi"/>
+                          <w:color w:val="000000"/>
+                          <w:lang w:val="en-US"/>
+                        </w:rPr>
+                        <w:t xml:space="preserve"> and internet connection for both the center and the Cyber Center.</w:t>
                       </w:r>
                     </w:p>
                   </w:txbxContent>
@@ -19852,7 +19902,7 @@
 </file>
 
 <file path=customXml/itemProps1.xml><?xml version="1.0" encoding="utf-8"?>
-<ds:datastoreItem xmlns:ds="http://schemas.openxmlformats.org/officeDocument/2006/customXml" ds:itemID="{06858F4C-5074-4D62-8ADE-92DDA4834F3C}">
+<ds:datastoreItem xmlns:ds="http://schemas.openxmlformats.org/officeDocument/2006/customXml" ds:itemID="{BBFB52EA-2526-4D61-9102-398E4DF83187}">
   <ds:schemaRefs>
     <ds:schemaRef ds:uri="http://schemas.openxmlformats.org/officeDocument/2006/bibliography"/>
   </ds:schemaRefs>

</xml_diff>